<commit_message>
Updated: Readme(formulas and typo) - images
</commit_message>
<xml_diff>
--- a/Archive/images/3. Readme_images/0. Archive/BC1.docx
+++ b/Archive/images/3. Readme_images/0. Archive/BC1.docx
@@ -10,7 +10,395 @@
         <mc:AlternateContent>
           <mc:Choice Requires="wps">
             <w:drawing>
-              <wp:anchor distT="45720" distB="45720" distL="114300" distR="114300" simplePos="0" relativeHeight="251670528" behindDoc="0" locked="0" layoutInCell="1" allowOverlap="1" wp14:anchorId="3EF63CEA" wp14:editId="318012C5">
+              <wp:anchor distT="45720" distB="45720" distL="114300" distR="114300" simplePos="0" relativeHeight="251668480" behindDoc="0" locked="0" layoutInCell="1" allowOverlap="1" wp14:anchorId="17F2D5DB" wp14:editId="6032DF48">
+                <wp:simplePos x="0" y="0"/>
+                <wp:positionH relativeFrom="page">
+                  <wp:posOffset>937895</wp:posOffset>
+                </wp:positionH>
+                <wp:positionV relativeFrom="paragraph">
+                  <wp:posOffset>2189149</wp:posOffset>
+                </wp:positionV>
+                <wp:extent cx="1057275" cy="739140"/>
+                <wp:effectExtent l="0" t="0" r="9525" b="3810"/>
+                <wp:wrapNone/>
+                <wp:docPr id="1399686629" name="Text Box 2"/>
+                <wp:cNvGraphicFramePr>
+                  <a:graphicFrameLocks xmlns:a="http://schemas.openxmlformats.org/drawingml/2006/main"/>
+                </wp:cNvGraphicFramePr>
+                <a:graphic xmlns:a="http://schemas.openxmlformats.org/drawingml/2006/main">
+                  <a:graphicData uri="http://schemas.microsoft.com/office/word/2010/wordprocessingShape">
+                    <wps:wsp>
+                      <wps:cNvSpPr txBox="1">
+                        <a:spLocks noChangeArrowheads="1"/>
+                      </wps:cNvSpPr>
+                      <wps:spPr bwMode="auto">
+                        <a:xfrm>
+                          <a:off x="0" y="0"/>
+                          <a:ext cx="1057275" cy="739140"/>
+                        </a:xfrm>
+                        <a:prstGeom prst="rect">
+                          <a:avLst/>
+                        </a:prstGeom>
+                        <a:solidFill>
+                          <a:srgbClr val="FFFFFF"/>
+                        </a:solidFill>
+                        <a:ln w="9525">
+                          <a:noFill/>
+                          <a:miter lim="800000"/>
+                          <a:headEnd/>
+                          <a:tailEnd/>
+                        </a:ln>
+                      </wps:spPr>
+                      <wps:txbx>
+                        <w:txbxContent>
+                          <w:p>
+                            <w:pPr>
+                              <w:spacing w:after="0" w:line="240" w:lineRule="auto"/>
+                              <w:jc w:val="center"/>
+                              <w:rPr>
+                                <w:rFonts w:asciiTheme="majorBidi" w:hAnsiTheme="majorBidi" w:cstheme="majorBidi"/>
+                                <w:sz w:val="28"/>
+                                <w:szCs w:val="28"/>
+                              </w:rPr>
+                            </w:pPr>
+                            <w:r>
+                              <w:rPr>
+                                <w:rFonts w:asciiTheme="majorBidi" w:hAnsiTheme="majorBidi" w:cstheme="majorBidi"/>
+                                <w:sz w:val="28"/>
+                                <w:szCs w:val="28"/>
+                              </w:rPr>
+                              <w:t>Convection</w:t>
+                            </w:r>
+                          </w:p>
+                          <w:p>
+                            <w:pPr>
+                              <w:spacing w:after="0" w:line="240" w:lineRule="auto"/>
+                              <w:jc w:val="center"/>
+                              <w:rPr>
+                                <w:rFonts w:asciiTheme="majorBidi" w:hAnsiTheme="majorBidi" w:cstheme="majorBidi"/>
+                                <w:sz w:val="28"/>
+                                <w:szCs w:val="28"/>
+                              </w:rPr>
+                            </w:pPr>
+                            <w:r>
+                              <w:rPr>
+                                <w:rFonts w:asciiTheme="majorBidi" w:hAnsiTheme="majorBidi" w:cstheme="majorBidi"/>
+                                <w:sz w:val="28"/>
+                                <w:szCs w:val="28"/>
+                              </w:rPr>
+                              <w:t>&amp;</w:t>
+                            </w:r>
+                          </w:p>
+                          <w:p>
+                            <w:pPr>
+                              <w:spacing w:after="0" w:line="240" w:lineRule="auto"/>
+                              <w:jc w:val="center"/>
+                              <w:rPr>
+                                <w:rFonts w:asciiTheme="majorBidi" w:hAnsiTheme="majorBidi" w:cstheme="majorBidi"/>
+                                <w:sz w:val="28"/>
+                                <w:szCs w:val="28"/>
+                              </w:rPr>
+                            </w:pPr>
+                            <w:r>
+                              <w:rPr>
+                                <w:rFonts w:asciiTheme="majorBidi" w:hAnsiTheme="majorBidi" w:cstheme="majorBidi"/>
+                                <w:sz w:val="28"/>
+                                <w:szCs w:val="28"/>
+                              </w:rPr>
+                              <w:t>Radiation</w:t>
+                            </w:r>
+                          </w:p>
+                        </w:txbxContent>
+                      </wps:txbx>
+                      <wps:bodyPr rot="0" vert="horz" wrap="square" lIns="91440" tIns="45720" rIns="91440" bIns="45720" anchor="t" anchorCtr="0">
+                        <a:noAutofit/>
+                      </wps:bodyPr>
+                    </wps:wsp>
+                  </a:graphicData>
+                </a:graphic>
+                <wp14:sizeRelH relativeFrom="margin">
+                  <wp14:pctWidth>0</wp14:pctWidth>
+                </wp14:sizeRelH>
+                <wp14:sizeRelV relativeFrom="margin">
+                  <wp14:pctHeight>0</wp14:pctHeight>
+                </wp14:sizeRelV>
+              </wp:anchor>
+            </w:drawing>
+          </mc:Choice>
+          <mc:Fallback>
+            <w:pict>
+              <v:shapetype w14:anchorId="17F2D5DB" id="_x0000_t202" coordsize="21600,21600" o:spt="202" path="m,l,21600r21600,l21600,xe">
+                <v:stroke joinstyle="miter"/>
+                <v:path gradientshapeok="t" o:connecttype="rect"/>
+              </v:shapetype>
+              <v:shape id="Text Box 2" o:spid="_x0000_s1026" type="#_x0000_t202" style="position:absolute;margin-left:73.85pt;margin-top:172.35pt;width:83.25pt;height:58.2pt;z-index:251668480;visibility:visible;mso-wrap-style:square;mso-width-percent:0;mso-height-percent:0;mso-wrap-distance-left:9pt;mso-wrap-distance-top:3.6pt;mso-wrap-distance-right:9pt;mso-wrap-distance-bottom:3.6pt;mso-position-horizontal:absolute;mso-position-horizontal-relative:page;mso-position-vertical:absolute;mso-position-vertical-relative:text;mso-width-percent:0;mso-height-percent:0;mso-width-relative:margin;mso-height-relative:margin;v-text-anchor:top" o:gfxdata="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" stroked="f">
+                <v:textbox>
+                  <w:txbxContent>
+                    <w:p>
+                      <w:pPr>
+                        <w:spacing w:after="0" w:line="240" w:lineRule="auto"/>
+                        <w:jc w:val="center"/>
+                        <w:rPr>
+                          <w:rFonts w:asciiTheme="majorBidi" w:hAnsiTheme="majorBidi" w:cstheme="majorBidi"/>
+                          <w:sz w:val="28"/>
+                          <w:szCs w:val="28"/>
+                        </w:rPr>
+                      </w:pPr>
+                      <w:r>
+                        <w:rPr>
+                          <w:rFonts w:asciiTheme="majorBidi" w:hAnsiTheme="majorBidi" w:cstheme="majorBidi"/>
+                          <w:sz w:val="28"/>
+                          <w:szCs w:val="28"/>
+                        </w:rPr>
+                        <w:t>Convection</w:t>
+                      </w:r>
+                    </w:p>
+                    <w:p>
+                      <w:pPr>
+                        <w:spacing w:after="0" w:line="240" w:lineRule="auto"/>
+                        <w:jc w:val="center"/>
+                        <w:rPr>
+                          <w:rFonts w:asciiTheme="majorBidi" w:hAnsiTheme="majorBidi" w:cstheme="majorBidi"/>
+                          <w:sz w:val="28"/>
+                          <w:szCs w:val="28"/>
+                        </w:rPr>
+                      </w:pPr>
+                      <w:r>
+                        <w:rPr>
+                          <w:rFonts w:asciiTheme="majorBidi" w:hAnsiTheme="majorBidi" w:cstheme="majorBidi"/>
+                          <w:sz w:val="28"/>
+                          <w:szCs w:val="28"/>
+                        </w:rPr>
+                        <w:t>&amp;</w:t>
+                      </w:r>
+                    </w:p>
+                    <w:p>
+                      <w:pPr>
+                        <w:spacing w:after="0" w:line="240" w:lineRule="auto"/>
+                        <w:jc w:val="center"/>
+                        <w:rPr>
+                          <w:rFonts w:asciiTheme="majorBidi" w:hAnsiTheme="majorBidi" w:cstheme="majorBidi"/>
+                          <w:sz w:val="28"/>
+                          <w:szCs w:val="28"/>
+                        </w:rPr>
+                      </w:pPr>
+                      <w:r>
+                        <w:rPr>
+                          <w:rFonts w:asciiTheme="majorBidi" w:hAnsiTheme="majorBidi" w:cstheme="majorBidi"/>
+                          <w:sz w:val="28"/>
+                          <w:szCs w:val="28"/>
+                        </w:rPr>
+                        <w:t>Radiation</w:t>
+                      </w:r>
+                    </w:p>
+                  </w:txbxContent>
+                </v:textbox>
+                <w10:wrap anchorx="page"/>
+              </v:shape>
+            </w:pict>
+          </mc:Fallback>
+        </mc:AlternateContent>
+      </w:r>
+      <w:r>
+        <w:rPr>
+          <w:noProof/>
+        </w:rPr>
+        <mc:AlternateContent>
+          <mc:Choice Requires="wps">
+            <w:drawing>
+              <wp:anchor distT="45720" distB="45720" distL="114300" distR="114300" simplePos="0" relativeHeight="251672576" behindDoc="0" locked="0" layoutInCell="1" allowOverlap="1" wp14:anchorId="659D65FE" wp14:editId="79153DBE">
+                <wp:simplePos x="0" y="0"/>
+                <wp:positionH relativeFrom="page">
+                  <wp:posOffset>6863080</wp:posOffset>
+                </wp:positionH>
+                <wp:positionV relativeFrom="paragraph">
+                  <wp:posOffset>2184096</wp:posOffset>
+                </wp:positionV>
+                <wp:extent cx="1057330" cy="739471"/>
+                <wp:effectExtent l="0" t="0" r="9525" b="3810"/>
+                <wp:wrapNone/>
+                <wp:docPr id="217827295" name="Text Box 2"/>
+                <wp:cNvGraphicFramePr>
+                  <a:graphicFrameLocks xmlns:a="http://schemas.openxmlformats.org/drawingml/2006/main"/>
+                </wp:cNvGraphicFramePr>
+                <a:graphic xmlns:a="http://schemas.openxmlformats.org/drawingml/2006/main">
+                  <a:graphicData uri="http://schemas.microsoft.com/office/word/2010/wordprocessingShape">
+                    <wps:wsp>
+                      <wps:cNvSpPr txBox="1">
+                        <a:spLocks noChangeArrowheads="1"/>
+                      </wps:cNvSpPr>
+                      <wps:spPr bwMode="auto">
+                        <a:xfrm>
+                          <a:off x="0" y="0"/>
+                          <a:ext cx="1057330" cy="739471"/>
+                        </a:xfrm>
+                        <a:prstGeom prst="rect">
+                          <a:avLst/>
+                        </a:prstGeom>
+                        <a:solidFill>
+                          <a:srgbClr val="FFFFFF"/>
+                        </a:solidFill>
+                        <a:ln w="9525">
+                          <a:noFill/>
+                          <a:miter lim="800000"/>
+                          <a:headEnd/>
+                          <a:tailEnd/>
+                        </a:ln>
+                      </wps:spPr>
+                      <wps:txbx>
+                        <w:txbxContent>
+                          <w:p>
+                            <w:pPr>
+                              <w:spacing w:after="0" w:line="240" w:lineRule="auto"/>
+                              <w:jc w:val="center"/>
+                              <w:rPr>
+                                <w:rFonts w:asciiTheme="majorBidi" w:hAnsiTheme="majorBidi" w:cstheme="majorBidi"/>
+                                <w:sz w:val="28"/>
+                                <w:szCs w:val="28"/>
+                              </w:rPr>
+                            </w:pPr>
+                            <w:r>
+                              <w:rPr>
+                                <w:rFonts w:asciiTheme="majorBidi" w:hAnsiTheme="majorBidi" w:cstheme="majorBidi"/>
+                                <w:sz w:val="28"/>
+                                <w:szCs w:val="28"/>
+                              </w:rPr>
+                              <w:t>Convection</w:t>
+                            </w:r>
+                          </w:p>
+                          <w:p>
+                            <w:pPr>
+                              <w:spacing w:after="0" w:line="240" w:lineRule="auto"/>
+                              <w:jc w:val="center"/>
+                              <w:rPr>
+                                <w:rFonts w:asciiTheme="majorBidi" w:hAnsiTheme="majorBidi" w:cstheme="majorBidi"/>
+                                <w:sz w:val="28"/>
+                                <w:szCs w:val="28"/>
+                              </w:rPr>
+                            </w:pPr>
+                            <w:r>
+                              <w:rPr>
+                                <w:rFonts w:asciiTheme="majorBidi" w:hAnsiTheme="majorBidi" w:cstheme="majorBidi"/>
+                                <w:sz w:val="28"/>
+                                <w:szCs w:val="28"/>
+                              </w:rPr>
+                              <w:t>&amp;</w:t>
+                            </w:r>
+                          </w:p>
+                          <w:p>
+                            <w:pPr>
+                              <w:spacing w:after="0" w:line="240" w:lineRule="auto"/>
+                              <w:jc w:val="center"/>
+                              <w:rPr>
+                                <w:rFonts w:asciiTheme="majorBidi" w:hAnsiTheme="majorBidi" w:cstheme="majorBidi"/>
+                                <w:sz w:val="28"/>
+                                <w:szCs w:val="28"/>
+                              </w:rPr>
+                            </w:pPr>
+                            <w:r>
+                              <w:rPr>
+                                <w:rFonts w:asciiTheme="majorBidi" w:hAnsiTheme="majorBidi" w:cstheme="majorBidi"/>
+                                <w:sz w:val="28"/>
+                                <w:szCs w:val="28"/>
+                              </w:rPr>
+                              <w:t>Radiation</w:t>
+                            </w:r>
+                          </w:p>
+                        </w:txbxContent>
+                      </wps:txbx>
+                      <wps:bodyPr rot="0" vert="horz" wrap="square" lIns="91440" tIns="45720" rIns="91440" bIns="45720" anchor="t" anchorCtr="0">
+                        <a:noAutofit/>
+                      </wps:bodyPr>
+                    </wps:wsp>
+                  </a:graphicData>
+                </a:graphic>
+                <wp14:sizeRelH relativeFrom="margin">
+                  <wp14:pctWidth>0</wp14:pctWidth>
+                </wp14:sizeRelH>
+                <wp14:sizeRelV relativeFrom="margin">
+                  <wp14:pctHeight>0</wp14:pctHeight>
+                </wp14:sizeRelV>
+              </wp:anchor>
+            </w:drawing>
+          </mc:Choice>
+          <mc:Fallback>
+            <w:pict>
+              <v:shape w14:anchorId="659D65FE" id="_x0000_s1027" type="#_x0000_t202" style="position:absolute;margin-left:540.4pt;margin-top:172pt;width:83.25pt;height:58.25pt;z-index:251672576;visibility:visible;mso-wrap-style:square;mso-width-percent:0;mso-height-percent:0;mso-wrap-distance-left:9pt;mso-wrap-distance-top:3.6pt;mso-wrap-distance-right:9pt;mso-wrap-distance-bottom:3.6pt;mso-position-horizontal:absolute;mso-position-horizontal-relative:page;mso-position-vertical:absolute;mso-position-vertical-relative:text;mso-width-percent:0;mso-height-percent:0;mso-width-relative:margin;mso-height-relative:margin;v-text-anchor:top" o:gfxdata="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" stroked="f">
+                <v:textbox>
+                  <w:txbxContent>
+                    <w:p>
+                      <w:pPr>
+                        <w:spacing w:after="0" w:line="240" w:lineRule="auto"/>
+                        <w:jc w:val="center"/>
+                        <w:rPr>
+                          <w:rFonts w:asciiTheme="majorBidi" w:hAnsiTheme="majorBidi" w:cstheme="majorBidi"/>
+                          <w:sz w:val="28"/>
+                          <w:szCs w:val="28"/>
+                        </w:rPr>
+                      </w:pPr>
+                      <w:r>
+                        <w:rPr>
+                          <w:rFonts w:asciiTheme="majorBidi" w:hAnsiTheme="majorBidi" w:cstheme="majorBidi"/>
+                          <w:sz w:val="28"/>
+                          <w:szCs w:val="28"/>
+                        </w:rPr>
+                        <w:t>Convection</w:t>
+                      </w:r>
+                    </w:p>
+                    <w:p>
+                      <w:pPr>
+                        <w:spacing w:after="0" w:line="240" w:lineRule="auto"/>
+                        <w:jc w:val="center"/>
+                        <w:rPr>
+                          <w:rFonts w:asciiTheme="majorBidi" w:hAnsiTheme="majorBidi" w:cstheme="majorBidi"/>
+                          <w:sz w:val="28"/>
+                          <w:szCs w:val="28"/>
+                        </w:rPr>
+                      </w:pPr>
+                      <w:r>
+                        <w:rPr>
+                          <w:rFonts w:asciiTheme="majorBidi" w:hAnsiTheme="majorBidi" w:cstheme="majorBidi"/>
+                          <w:sz w:val="28"/>
+                          <w:szCs w:val="28"/>
+                        </w:rPr>
+                        <w:t>&amp;</w:t>
+                      </w:r>
+                    </w:p>
+                    <w:p>
+                      <w:pPr>
+                        <w:spacing w:after="0" w:line="240" w:lineRule="auto"/>
+                        <w:jc w:val="center"/>
+                        <w:rPr>
+                          <w:rFonts w:asciiTheme="majorBidi" w:hAnsiTheme="majorBidi" w:cstheme="majorBidi"/>
+                          <w:sz w:val="28"/>
+                          <w:szCs w:val="28"/>
+                        </w:rPr>
+                      </w:pPr>
+                      <w:r>
+                        <w:rPr>
+                          <w:rFonts w:asciiTheme="majorBidi" w:hAnsiTheme="majorBidi" w:cstheme="majorBidi"/>
+                          <w:sz w:val="28"/>
+                          <w:szCs w:val="28"/>
+                        </w:rPr>
+                        <w:t>Radiation</w:t>
+                      </w:r>
+                    </w:p>
+                  </w:txbxContent>
+                </v:textbox>
+                <w10:wrap anchorx="page"/>
+              </v:shape>
+            </w:pict>
+          </mc:Fallback>
+        </mc:AlternateContent>
+      </w:r>
+      <w:r>
+        <w:rPr>
+          <w:noProof/>
+        </w:rPr>
+        <mc:AlternateContent>
+          <mc:Choice Requires="wps">
+            <w:drawing>
+              <wp:anchor distT="45720" distB="45720" distL="114300" distR="114300" simplePos="0" relativeHeight="251670528" behindDoc="0" locked="0" layoutInCell="1" allowOverlap="1" wp14:anchorId="3EF63CEA" wp14:editId="54E07799">
                 <wp:simplePos x="0" y="0"/>
                 <wp:positionH relativeFrom="margin">
                   <wp:posOffset>3296093</wp:posOffset>
@@ -100,11 +488,7 @@
           </mc:Choice>
           <mc:Fallback>
             <w:pict>
-              <v:shapetype w14:anchorId="3EF63CEA" id="_x0000_t202" coordsize="21600,21600" o:spt="202" path="m,l,21600r21600,l21600,xe">
-                <v:stroke joinstyle="miter"/>
-                <v:path gradientshapeok="t" o:connecttype="rect"/>
-              </v:shapetype>
-              <v:shape id="Text Box 2" o:spid="_x0000_s1026" type="#_x0000_t202" style="position:absolute;margin-left:259.55pt;margin-top:128.95pt;width:74.5pt;height:26.75pt;z-index:251670528;visibility:visible;mso-wrap-style:square;mso-width-percent:0;mso-height-percent:0;mso-wrap-distance-left:9pt;mso-wrap-distance-top:3.6pt;mso-wrap-distance-right:9pt;mso-wrap-distance-bottom:3.6pt;mso-position-horizontal:absolute;mso-position-horizontal-relative:margin;mso-position-vertical:absolute;mso-position-vertical-relative:text;mso-width-percent:0;mso-height-percent:0;mso-width-relative:margin;mso-height-relative:margin;v-text-anchor:top" o:gfxdata="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" stroked="f">
+              <v:shape w14:anchorId="3EF63CEA" id="_x0000_s1028" type="#_x0000_t202" style="position:absolute;margin-left:259.55pt;margin-top:128.95pt;width:74.5pt;height:26.75pt;z-index:251670528;visibility:visible;mso-wrap-style:square;mso-width-percent:0;mso-height-percent:0;mso-wrap-distance-left:9pt;mso-wrap-distance-top:3.6pt;mso-wrap-distance-right:9pt;mso-wrap-distance-bottom:3.6pt;mso-position-horizontal:absolute;mso-position-horizontal-relative:margin;mso-position-vertical:absolute;mso-position-vertical-relative:text;mso-width-percent:0;mso-height-percent:0;mso-width-relative:margin;mso-height-relative:margin;v-text-anchor:top" o:gfxdata="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" stroked="f">
                 <v:textbox>
                   <w:txbxContent>
                     <w:p>
@@ -152,253 +536,7 @@
         <mc:AlternateContent>
           <mc:Choice Requires="wps">
             <w:drawing>
-              <wp:anchor distT="45720" distB="45720" distL="114300" distR="114300" simplePos="0" relativeHeight="251668480" behindDoc="0" locked="0" layoutInCell="1" allowOverlap="1" wp14:anchorId="17F2D5DB" wp14:editId="749D4AE1">
-                <wp:simplePos x="0" y="0"/>
-                <wp:positionH relativeFrom="page">
-                  <wp:posOffset>73822</wp:posOffset>
-                </wp:positionH>
-                <wp:positionV relativeFrom="paragraph">
-                  <wp:posOffset>2190115</wp:posOffset>
-                </wp:positionV>
-                <wp:extent cx="1988185" cy="329565"/>
-                <wp:effectExtent l="0" t="0" r="0" b="0"/>
-                <wp:wrapNone/>
-                <wp:docPr id="1399686629" name="Text Box 2"/>
-                <wp:cNvGraphicFramePr>
-                  <a:graphicFrameLocks xmlns:a="http://schemas.openxmlformats.org/drawingml/2006/main"/>
-                </wp:cNvGraphicFramePr>
-                <a:graphic xmlns:a="http://schemas.openxmlformats.org/drawingml/2006/main">
-                  <a:graphicData uri="http://schemas.microsoft.com/office/word/2010/wordprocessingShape">
-                    <wps:wsp>
-                      <wps:cNvSpPr txBox="1">
-                        <a:spLocks noChangeArrowheads="1"/>
-                      </wps:cNvSpPr>
-                      <wps:spPr bwMode="auto">
-                        <a:xfrm>
-                          <a:off x="0" y="0"/>
-                          <a:ext cx="1988185" cy="329565"/>
-                        </a:xfrm>
-                        <a:prstGeom prst="rect">
-                          <a:avLst/>
-                        </a:prstGeom>
-                        <a:solidFill>
-                          <a:srgbClr val="FFFFFF"/>
-                        </a:solidFill>
-                        <a:ln w="9525">
-                          <a:noFill/>
-                          <a:miter lim="800000"/>
-                          <a:headEnd/>
-                          <a:tailEnd/>
-                        </a:ln>
-                      </wps:spPr>
-                      <wps:txbx>
-                        <w:txbxContent>
-                          <w:p>
-                            <w:pPr>
-                              <w:rPr>
-                                <w:rFonts w:asciiTheme="majorBidi" w:hAnsiTheme="majorBidi" w:cstheme="majorBidi"/>
-                                <w:sz w:val="28"/>
-                                <w:szCs w:val="28"/>
-                              </w:rPr>
-                            </w:pPr>
-                            <w:r>
-                              <w:rPr>
-                                <w:rFonts w:asciiTheme="majorBidi" w:hAnsiTheme="majorBidi" w:cstheme="majorBidi"/>
-                                <w:sz w:val="28"/>
-                                <w:szCs w:val="28"/>
-                              </w:rPr>
-                              <w:t xml:space="preserve">Convection </w:t>
-                            </w:r>
-                            <w:r>
-                              <w:rPr>
-                                <w:rFonts w:asciiTheme="majorBidi" w:hAnsiTheme="majorBidi" w:cstheme="majorBidi"/>
-                                <w:sz w:val="28"/>
-                                <w:szCs w:val="28"/>
-                              </w:rPr>
-                              <w:t>&amp;</w:t>
-                            </w:r>
-                            <w:r>
-                              <w:rPr>
-                                <w:rFonts w:asciiTheme="majorBidi" w:hAnsiTheme="majorBidi" w:cstheme="majorBidi"/>
-                                <w:sz w:val="28"/>
-                                <w:szCs w:val="28"/>
-                              </w:rPr>
-                              <w:t xml:space="preserve"> </w:t>
-                            </w:r>
-                            <w:r>
-                              <w:rPr>
-                                <w:rFonts w:asciiTheme="majorBidi" w:hAnsiTheme="majorBidi" w:cstheme="majorBidi"/>
-                                <w:sz w:val="28"/>
-                                <w:szCs w:val="28"/>
-                              </w:rPr>
-                              <w:t>R</w:t>
-                            </w:r>
-                            <w:r>
-                              <w:rPr>
-                                <w:rFonts w:asciiTheme="majorBidi" w:hAnsiTheme="majorBidi" w:cstheme="majorBidi"/>
-                                <w:sz w:val="28"/>
-                                <w:szCs w:val="28"/>
-                              </w:rPr>
-                              <w:t>adiation</w:t>
-                            </w:r>
-                          </w:p>
-                        </w:txbxContent>
-                      </wps:txbx>
-                      <wps:bodyPr rot="0" vert="horz" wrap="square" lIns="91440" tIns="45720" rIns="91440" bIns="45720" anchor="t" anchorCtr="0">
-                        <a:noAutofit/>
-                      </wps:bodyPr>
-                    </wps:wsp>
-                  </a:graphicData>
-                </a:graphic>
-                <wp14:sizeRelH relativeFrom="margin">
-                  <wp14:pctWidth>0</wp14:pctWidth>
-                </wp14:sizeRelH>
-                <wp14:sizeRelV relativeFrom="margin">
-                  <wp14:pctHeight>0</wp14:pctHeight>
-                </wp14:sizeRelV>
-              </wp:anchor>
-            </w:drawing>
-          </mc:Choice>
-          <mc:Fallback>
-            <w:pict>
-              <v:shape w14:anchorId="17F2D5DB" id="_x0000_s1027" type="#_x0000_t202" style="position:absolute;margin-left:5.8pt;margin-top:172.45pt;width:156.55pt;height:25.95pt;z-index:251668480;visibility:visible;mso-wrap-style:square;mso-width-percent:0;mso-height-percent:0;mso-wrap-distance-left:9pt;mso-wrap-distance-top:3.6pt;mso-wrap-distance-right:9pt;mso-wrap-distance-bottom:3.6pt;mso-position-horizontal:absolute;mso-position-horizontal-relative:page;mso-position-vertical:absolute;mso-position-vertical-relative:text;mso-width-percent:0;mso-height-percent:0;mso-width-relative:margin;mso-height-relative:margin;v-text-anchor:top" o:gfxdata="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" stroked="f">
-                <v:textbox>
-                  <w:txbxContent>
-                    <w:p>
-                      <w:pPr>
-                        <w:rPr>
-                          <w:rFonts w:asciiTheme="majorBidi" w:hAnsiTheme="majorBidi" w:cstheme="majorBidi"/>
-                          <w:sz w:val="28"/>
-                          <w:szCs w:val="28"/>
-                        </w:rPr>
-                      </w:pPr>
-                      <w:r>
-                        <w:rPr>
-                          <w:rFonts w:asciiTheme="majorBidi" w:hAnsiTheme="majorBidi" w:cstheme="majorBidi"/>
-                          <w:sz w:val="28"/>
-                          <w:szCs w:val="28"/>
-                        </w:rPr>
-                        <w:t xml:space="preserve">Convection </w:t>
-                      </w:r>
-                      <w:r>
-                        <w:rPr>
-                          <w:rFonts w:asciiTheme="majorBidi" w:hAnsiTheme="majorBidi" w:cstheme="majorBidi"/>
-                          <w:sz w:val="28"/>
-                          <w:szCs w:val="28"/>
-                        </w:rPr>
-                        <w:t>&amp;</w:t>
-                      </w:r>
-                      <w:r>
-                        <w:rPr>
-                          <w:rFonts w:asciiTheme="majorBidi" w:hAnsiTheme="majorBidi" w:cstheme="majorBidi"/>
-                          <w:sz w:val="28"/>
-                          <w:szCs w:val="28"/>
-                        </w:rPr>
-                        <w:t xml:space="preserve"> </w:t>
-                      </w:r>
-                      <w:r>
-                        <w:rPr>
-                          <w:rFonts w:asciiTheme="majorBidi" w:hAnsiTheme="majorBidi" w:cstheme="majorBidi"/>
-                          <w:sz w:val="28"/>
-                          <w:szCs w:val="28"/>
-                        </w:rPr>
-                        <w:t>R</w:t>
-                      </w:r>
-                      <w:r>
-                        <w:rPr>
-                          <w:rFonts w:asciiTheme="majorBidi" w:hAnsiTheme="majorBidi" w:cstheme="majorBidi"/>
-                          <w:sz w:val="28"/>
-                          <w:szCs w:val="28"/>
-                        </w:rPr>
-                        <w:t>adiation</w:t>
-                      </w:r>
-                    </w:p>
-                  </w:txbxContent>
-                </v:textbox>
-                <w10:wrap anchorx="page"/>
-              </v:shape>
-            </w:pict>
-          </mc:Fallback>
-        </mc:AlternateContent>
-      </w:r>
-      <w:r>
-        <w:rPr>
-          <w:noProof/>
-        </w:rPr>
-        <mc:AlternateContent>
-          <mc:Choice Requires="wps">
-            <w:drawing>
-              <wp:anchor distT="0" distB="0" distL="114300" distR="114300" simplePos="0" relativeHeight="251662336" behindDoc="0" locked="0" layoutInCell="1" allowOverlap="1" wp14:anchorId="4DF08846" wp14:editId="1759E82F">
-                <wp:simplePos x="0" y="0"/>
-                <wp:positionH relativeFrom="column">
-                  <wp:posOffset>7147</wp:posOffset>
-                </wp:positionH>
-                <wp:positionV relativeFrom="paragraph">
-                  <wp:posOffset>2559050</wp:posOffset>
-                </wp:positionV>
-                <wp:extent cx="1275715" cy="10160"/>
-                <wp:effectExtent l="0" t="57150" r="38735" b="85090"/>
-                <wp:wrapNone/>
-                <wp:docPr id="1042031010" name="Straight Arrow Connector 11"/>
-                <wp:cNvGraphicFramePr/>
-                <a:graphic xmlns:a="http://schemas.openxmlformats.org/drawingml/2006/main">
-                  <a:graphicData uri="http://schemas.microsoft.com/office/word/2010/wordprocessingShape">
-                    <wps:wsp>
-                      <wps:cNvCnPr/>
-                      <wps:spPr>
-                        <a:xfrm>
-                          <a:off x="0" y="0"/>
-                          <a:ext cx="1275715" cy="10160"/>
-                        </a:xfrm>
-                        <a:prstGeom prst="straightConnector1">
-                          <a:avLst/>
-                        </a:prstGeom>
-                        <a:ln>
-                          <a:tailEnd type="triangle"/>
-                        </a:ln>
-                      </wps:spPr>
-                      <wps:style>
-                        <a:lnRef idx="3">
-                          <a:schemeClr val="dk1"/>
-                        </a:lnRef>
-                        <a:fillRef idx="0">
-                          <a:schemeClr val="dk1"/>
-                        </a:fillRef>
-                        <a:effectRef idx="2">
-                          <a:schemeClr val="dk1"/>
-                        </a:effectRef>
-                        <a:fontRef idx="minor">
-                          <a:schemeClr val="tx1"/>
-                        </a:fontRef>
-                      </wps:style>
-                      <wps:bodyPr/>
-                    </wps:wsp>
-                  </a:graphicData>
-                </a:graphic>
-              </wp:anchor>
-            </w:drawing>
-          </mc:Choice>
-          <mc:Fallback>
-            <w:pict>
-              <v:shapetype w14:anchorId="5727B0D1" id="_x0000_t32" coordsize="21600,21600" o:spt="32" o:oned="t" path="m,l21600,21600e" filled="f">
-                <v:path arrowok="t" fillok="f" o:connecttype="none"/>
-                <o:lock v:ext="edit" shapetype="t"/>
-              </v:shapetype>
-              <v:shape id="Straight Arrow Connector 11" o:spid="_x0000_s1026" type="#_x0000_t32" style="position:absolute;margin-left:.55pt;margin-top:201.5pt;width:100.45pt;height:.8pt;z-index:251662336;visibility:visible;mso-wrap-style:square;mso-wrap-distance-left:9pt;mso-wrap-distance-top:0;mso-wrap-distance-right:9pt;mso-wrap-distance-bottom:0;mso-position-horizontal:absolute;mso-position-horizontal-relative:text;mso-position-vertical:absolute;mso-position-vertical-relative:text" o:gfxdata="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" strokecolor="black [3200]" strokeweight="1.5pt">
-                <v:stroke endarrow="block" joinstyle="miter"/>
-              </v:shape>
-            </w:pict>
-          </mc:Fallback>
-        </mc:AlternateContent>
-      </w:r>
-      <w:r>
-        <w:rPr>
-          <w:noProof/>
-        </w:rPr>
-        <mc:AlternateContent>
-          <mc:Choice Requires="wps">
-            <w:drawing>
-              <wp:anchor distT="45720" distB="45720" distL="114300" distR="114300" simplePos="0" relativeHeight="251661312" behindDoc="0" locked="0" layoutInCell="1" allowOverlap="1" wp14:anchorId="4BE8AA4A" wp14:editId="42689756">
+              <wp:anchor distT="45720" distB="45720" distL="114300" distR="114300" simplePos="0" relativeHeight="251661312" behindDoc="0" locked="0" layoutInCell="1" allowOverlap="1" wp14:anchorId="4BE8AA4A" wp14:editId="7E033F8A">
                 <wp:simplePos x="0" y="0"/>
                 <wp:positionH relativeFrom="column">
                   <wp:posOffset>2306955</wp:posOffset>
@@ -488,7 +626,7 @@
           </mc:Choice>
           <mc:Fallback>
             <w:pict>
-              <v:shape w14:anchorId="4BE8AA4A" id="_x0000_s1028" type="#_x0000_t202" style="position:absolute;margin-left:181.65pt;margin-top:307.25pt;width:174.1pt;height:38.5pt;z-index:251661312;visibility:visible;mso-wrap-style:square;mso-width-percent:0;mso-height-percent:0;mso-wrap-distance-left:9pt;mso-wrap-distance-top:3.6pt;mso-wrap-distance-right:9pt;mso-wrap-distance-bottom:3.6pt;mso-position-horizontal:absolute;mso-position-horizontal-relative:text;mso-position-vertical:absolute;mso-position-vertical-relative:text;mso-width-percent:0;mso-height-percent:0;mso-width-relative:margin;mso-height-relative:margin;v-text-anchor:top" o:gfxdata="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" strokecolor="black [3213]">
+              <v:shape w14:anchorId="4BE8AA4A" id="_x0000_s1029" type="#_x0000_t202" style="position:absolute;margin-left:181.65pt;margin-top:307.25pt;width:174.1pt;height:38.5pt;z-index:251661312;visibility:visible;mso-wrap-style:square;mso-width-percent:0;mso-height-percent:0;mso-wrap-distance-left:9pt;mso-wrap-distance-top:3.6pt;mso-wrap-distance-right:9pt;mso-wrap-distance-bottom:3.6pt;mso-position-horizontal:absolute;mso-position-horizontal-relative:text;mso-position-vertical:absolute;mso-position-vertical-relative:text;mso-width-percent:0;mso-height-percent:0;mso-width-relative:margin;mso-height-relative:margin;v-text-anchor:top" o:gfxdata="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" strokecolor="black [3213]">
                 <v:textbox>
                   <w:txbxContent>
                     <w:p>
@@ -534,249 +672,7 @@
         <mc:AlternateContent>
           <mc:Choice Requires="wps">
             <w:drawing>
-              <wp:anchor distT="0" distB="0" distL="114300" distR="114300" simplePos="0" relativeHeight="251664384" behindDoc="0" locked="0" layoutInCell="1" allowOverlap="1" wp14:anchorId="0676F897" wp14:editId="7255948B">
-                <wp:simplePos x="0" y="0"/>
-                <wp:positionH relativeFrom="column">
-                  <wp:posOffset>6617808</wp:posOffset>
-                </wp:positionH>
-                <wp:positionV relativeFrom="paragraph">
-                  <wp:posOffset>2587625</wp:posOffset>
-                </wp:positionV>
-                <wp:extent cx="1275715" cy="10160"/>
-                <wp:effectExtent l="0" t="57150" r="38735" b="85090"/>
-                <wp:wrapNone/>
-                <wp:docPr id="1596991412" name="Straight Arrow Connector 11"/>
-                <wp:cNvGraphicFramePr/>
-                <a:graphic xmlns:a="http://schemas.openxmlformats.org/drawingml/2006/main">
-                  <a:graphicData uri="http://schemas.microsoft.com/office/word/2010/wordprocessingShape">
-                    <wps:wsp>
-                      <wps:cNvCnPr/>
-                      <wps:spPr>
-                        <a:xfrm>
-                          <a:off x="0" y="0"/>
-                          <a:ext cx="1275715" cy="10160"/>
-                        </a:xfrm>
-                        <a:prstGeom prst="straightConnector1">
-                          <a:avLst/>
-                        </a:prstGeom>
-                        <a:ln>
-                          <a:tailEnd type="triangle"/>
-                        </a:ln>
-                      </wps:spPr>
-                      <wps:style>
-                        <a:lnRef idx="3">
-                          <a:schemeClr val="dk1"/>
-                        </a:lnRef>
-                        <a:fillRef idx="0">
-                          <a:schemeClr val="dk1"/>
-                        </a:fillRef>
-                        <a:effectRef idx="2">
-                          <a:schemeClr val="dk1"/>
-                        </a:effectRef>
-                        <a:fontRef idx="minor">
-                          <a:schemeClr val="tx1"/>
-                        </a:fontRef>
-                      </wps:style>
-                      <wps:bodyPr/>
-                    </wps:wsp>
-                  </a:graphicData>
-                </a:graphic>
-              </wp:anchor>
-            </w:drawing>
-          </mc:Choice>
-          <mc:Fallback>
-            <w:pict>
-              <v:shape w14:anchorId="4149086D" id="Straight Arrow Connector 11" o:spid="_x0000_s1026" type="#_x0000_t32" style="position:absolute;margin-left:521.1pt;margin-top:203.75pt;width:100.45pt;height:.8pt;z-index:251664384;visibility:visible;mso-wrap-style:square;mso-wrap-distance-left:9pt;mso-wrap-distance-top:0;mso-wrap-distance-right:9pt;mso-wrap-distance-bottom:0;mso-position-horizontal:absolute;mso-position-horizontal-relative:text;mso-position-vertical:absolute;mso-position-vertical-relative:text" o:gfxdata="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" strokecolor="black [3200]" strokeweight="1.5pt">
-                <v:stroke endarrow="block" joinstyle="miter"/>
-              </v:shape>
-            </w:pict>
-          </mc:Fallback>
-        </mc:AlternateContent>
-      </w:r>
-      <w:r>
-        <w:rPr>
-          <w:noProof/>
-        </w:rPr>
-        <mc:AlternateContent>
-          <mc:Choice Requires="wps">
-            <w:drawing>
-              <wp:anchor distT="45720" distB="45720" distL="114300" distR="114300" simplePos="0" relativeHeight="251666432" behindDoc="0" locked="0" layoutInCell="1" allowOverlap="1" wp14:anchorId="008805D7" wp14:editId="3C0720A5">
-                <wp:simplePos x="0" y="0"/>
-                <wp:positionH relativeFrom="page">
-                  <wp:posOffset>6815248</wp:posOffset>
-                </wp:positionH>
-                <wp:positionV relativeFrom="paragraph">
-                  <wp:posOffset>2225719</wp:posOffset>
-                </wp:positionV>
-                <wp:extent cx="1988185" cy="329565"/>
-                <wp:effectExtent l="0" t="0" r="0" b="0"/>
-                <wp:wrapNone/>
-                <wp:docPr id="141587337" name="Text Box 2"/>
-                <wp:cNvGraphicFramePr>
-                  <a:graphicFrameLocks xmlns:a="http://schemas.openxmlformats.org/drawingml/2006/main"/>
-                </wp:cNvGraphicFramePr>
-                <a:graphic xmlns:a="http://schemas.openxmlformats.org/drawingml/2006/main">
-                  <a:graphicData uri="http://schemas.microsoft.com/office/word/2010/wordprocessingShape">
-                    <wps:wsp>
-                      <wps:cNvSpPr txBox="1">
-                        <a:spLocks noChangeArrowheads="1"/>
-                      </wps:cNvSpPr>
-                      <wps:spPr bwMode="auto">
-                        <a:xfrm>
-                          <a:off x="0" y="0"/>
-                          <a:ext cx="1988185" cy="329565"/>
-                        </a:xfrm>
-                        <a:prstGeom prst="rect">
-                          <a:avLst/>
-                        </a:prstGeom>
-                        <a:solidFill>
-                          <a:srgbClr val="FFFFFF"/>
-                        </a:solidFill>
-                        <a:ln w="9525">
-                          <a:noFill/>
-                          <a:miter lim="800000"/>
-                          <a:headEnd/>
-                          <a:tailEnd/>
-                        </a:ln>
-                      </wps:spPr>
-                      <wps:txbx>
-                        <w:txbxContent>
-                          <w:p>
-                            <w:pPr>
-                              <w:rPr>
-                                <w:rFonts w:asciiTheme="majorBidi" w:hAnsiTheme="majorBidi" w:cstheme="majorBidi"/>
-                                <w:sz w:val="28"/>
-                                <w:szCs w:val="28"/>
-                              </w:rPr>
-                            </w:pPr>
-                            <w:r>
-                              <w:rPr>
-                                <w:rFonts w:asciiTheme="majorBidi" w:hAnsiTheme="majorBidi" w:cstheme="majorBidi"/>
-                                <w:sz w:val="28"/>
-                                <w:szCs w:val="28"/>
-                              </w:rPr>
-                              <w:t xml:space="preserve">Convection </w:t>
-                            </w:r>
-                            <w:r>
-                              <w:rPr>
-                                <w:rFonts w:asciiTheme="majorBidi" w:hAnsiTheme="majorBidi" w:cstheme="majorBidi"/>
-                                <w:sz w:val="28"/>
-                                <w:szCs w:val="28"/>
-                              </w:rPr>
-                              <w:t>&amp;</w:t>
-                            </w:r>
-                            <w:r>
-                              <w:rPr>
-                                <w:rFonts w:asciiTheme="majorBidi" w:hAnsiTheme="majorBidi" w:cstheme="majorBidi"/>
-                                <w:sz w:val="28"/>
-                                <w:szCs w:val="28"/>
-                              </w:rPr>
-                              <w:t xml:space="preserve"> </w:t>
-                            </w:r>
-                            <w:r>
-                              <w:rPr>
-                                <w:rFonts w:asciiTheme="majorBidi" w:hAnsiTheme="majorBidi" w:cstheme="majorBidi"/>
-                                <w:sz w:val="28"/>
-                                <w:szCs w:val="28"/>
-                              </w:rPr>
-                              <w:t>R</w:t>
-                            </w:r>
-                            <w:r>
-                              <w:rPr>
-                                <w:rFonts w:asciiTheme="majorBidi" w:hAnsiTheme="majorBidi" w:cstheme="majorBidi"/>
-                                <w:sz w:val="28"/>
-                                <w:szCs w:val="28"/>
-                              </w:rPr>
-                              <w:t>adiation</w:t>
-                            </w:r>
-                          </w:p>
-                        </w:txbxContent>
-                      </wps:txbx>
-                      <wps:bodyPr rot="0" vert="horz" wrap="square" lIns="91440" tIns="45720" rIns="91440" bIns="45720" anchor="t" anchorCtr="0">
-                        <a:noAutofit/>
-                      </wps:bodyPr>
-                    </wps:wsp>
-                  </a:graphicData>
-                </a:graphic>
-                <wp14:sizeRelH relativeFrom="margin">
-                  <wp14:pctWidth>0</wp14:pctWidth>
-                </wp14:sizeRelH>
-                <wp14:sizeRelV relativeFrom="margin">
-                  <wp14:pctHeight>0</wp14:pctHeight>
-                </wp14:sizeRelV>
-              </wp:anchor>
-            </w:drawing>
-          </mc:Choice>
-          <mc:Fallback>
-            <w:pict>
-              <v:shape w14:anchorId="008805D7" id="_x0000_s1029" type="#_x0000_t202" style="position:absolute;margin-left:536.65pt;margin-top:175.25pt;width:156.55pt;height:25.95pt;z-index:251666432;visibility:visible;mso-wrap-style:square;mso-width-percent:0;mso-height-percent:0;mso-wrap-distance-left:9pt;mso-wrap-distance-top:3.6pt;mso-wrap-distance-right:9pt;mso-wrap-distance-bottom:3.6pt;mso-position-horizontal:absolute;mso-position-horizontal-relative:page;mso-position-vertical:absolute;mso-position-vertical-relative:text;mso-width-percent:0;mso-height-percent:0;mso-width-relative:margin;mso-height-relative:margin;v-text-anchor:top" o:gfxdata="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" stroked="f">
-                <v:textbox>
-                  <w:txbxContent>
-                    <w:p>
-                      <w:pPr>
-                        <w:rPr>
-                          <w:rFonts w:asciiTheme="majorBidi" w:hAnsiTheme="majorBidi" w:cstheme="majorBidi"/>
-                          <w:sz w:val="28"/>
-                          <w:szCs w:val="28"/>
-                        </w:rPr>
-                      </w:pPr>
-                      <w:r>
-                        <w:rPr>
-                          <w:rFonts w:asciiTheme="majorBidi" w:hAnsiTheme="majorBidi" w:cstheme="majorBidi"/>
-                          <w:sz w:val="28"/>
-                          <w:szCs w:val="28"/>
-                        </w:rPr>
-                        <w:t xml:space="preserve">Convection </w:t>
-                      </w:r>
-                      <w:r>
-                        <w:rPr>
-                          <w:rFonts w:asciiTheme="majorBidi" w:hAnsiTheme="majorBidi" w:cstheme="majorBidi"/>
-                          <w:sz w:val="28"/>
-                          <w:szCs w:val="28"/>
-                        </w:rPr>
-                        <w:t>&amp;</w:t>
-                      </w:r>
-                      <w:r>
-                        <w:rPr>
-                          <w:rFonts w:asciiTheme="majorBidi" w:hAnsiTheme="majorBidi" w:cstheme="majorBidi"/>
-                          <w:sz w:val="28"/>
-                          <w:szCs w:val="28"/>
-                        </w:rPr>
-                        <w:t xml:space="preserve"> </w:t>
-                      </w:r>
-                      <w:r>
-                        <w:rPr>
-                          <w:rFonts w:asciiTheme="majorBidi" w:hAnsiTheme="majorBidi" w:cstheme="majorBidi"/>
-                          <w:sz w:val="28"/>
-                          <w:szCs w:val="28"/>
-                        </w:rPr>
-                        <w:t>R</w:t>
-                      </w:r>
-                      <w:r>
-                        <w:rPr>
-                          <w:rFonts w:asciiTheme="majorBidi" w:hAnsiTheme="majorBidi" w:cstheme="majorBidi"/>
-                          <w:sz w:val="28"/>
-                          <w:szCs w:val="28"/>
-                        </w:rPr>
-                        <w:t>adiation</w:t>
-                      </w:r>
-                    </w:p>
-                  </w:txbxContent>
-                </v:textbox>
-                <w10:wrap anchorx="page"/>
-              </v:shape>
-            </w:pict>
-          </mc:Fallback>
-        </mc:AlternateContent>
-      </w:r>
-      <w:r>
-        <w:rPr>
-          <w:noProof/>
-        </w:rPr>
-        <mc:AlternateContent>
-          <mc:Choice Requires="wps">
-            <w:drawing>
-              <wp:anchor distT="0" distB="0" distL="114300" distR="114300" simplePos="0" relativeHeight="251659264" behindDoc="0" locked="0" layoutInCell="1" allowOverlap="1" wp14:anchorId="5EE374A2" wp14:editId="73404235">
+              <wp:anchor distT="0" distB="0" distL="114300" distR="114300" simplePos="0" relativeHeight="251659264" behindDoc="0" locked="0" layoutInCell="1" allowOverlap="1" wp14:anchorId="5EE374A2" wp14:editId="2778556E">
                 <wp:simplePos x="0" y="0"/>
                 <wp:positionH relativeFrom="column">
                   <wp:posOffset>3382172</wp:posOffset>
@@ -828,7 +724,11 @@
           </mc:Choice>
           <mc:Fallback>
             <w:pict>
-              <v:shape w14:anchorId="7A2B5204" id="Straight Arrow Connector 10" o:spid="_x0000_s1026" type="#_x0000_t32" style="position:absolute;margin-left:266.3pt;margin-top:253.65pt;width:44.35pt;height:50.2pt;flip:y;z-index:251659264;visibility:visible;mso-wrap-style:square;mso-wrap-distance-left:9pt;mso-wrap-distance-top:0;mso-wrap-distance-right:9pt;mso-wrap-distance-bottom:0;mso-position-horizontal:absolute;mso-position-horizontal-relative:text;mso-position-vertical:absolute;mso-position-vertical-relative:text" o:gfxdata="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" strokecolor="black [3200]" strokeweight="1.5pt">
+              <v:shapetype w14:anchorId="7F91BC4D" id="_x0000_t32" coordsize="21600,21600" o:spt="32" o:oned="t" path="m,l21600,21600e" filled="f">
+                <v:path arrowok="t" fillok="f" o:connecttype="none"/>
+                <o:lock v:ext="edit" shapetype="t"/>
+              </v:shapetype>
+              <v:shape id="Straight Arrow Connector 10" o:spid="_x0000_s1026" type="#_x0000_t32" style="position:absolute;margin-left:266.3pt;margin-top:253.65pt;width:44.35pt;height:50.2pt;flip:y;z-index:251659264;visibility:visible;mso-wrap-style:square;mso-wrap-distance-left:9pt;mso-wrap-distance-top:0;mso-wrap-distance-right:9pt;mso-wrap-distance-bottom:0;mso-position-horizontal:absolute;mso-position-horizontal-relative:text;mso-position-vertical:absolute;mso-position-vertical-relative:text" o:gfxdata="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" strokecolor="black [3200]" strokeweight="1.5pt">
                 <v:stroke endarrow="block" joinstyle="miter"/>
               </v:shape>
             </w:pict>
@@ -840,7 +740,7 @@
           <w:noProof/>
         </w:rPr>
         <w:drawing>
-          <wp:anchor distT="0" distB="0" distL="114300" distR="114300" simplePos="0" relativeHeight="251658240" behindDoc="0" locked="0" layoutInCell="1" allowOverlap="1" wp14:anchorId="7E3E90A3" wp14:editId="6CC7F85C">
+          <wp:anchor distT="0" distB="0" distL="114300" distR="114300" simplePos="0" relativeHeight="251658240" behindDoc="0" locked="0" layoutInCell="1" allowOverlap="1" wp14:anchorId="7E3E90A3" wp14:editId="05840A02">
             <wp:simplePos x="0" y="0"/>
             <wp:positionH relativeFrom="margin">
               <wp:align>center</wp:align>
@@ -850,15 +750,7 @@
             </wp:positionV>
             <wp:extent cx="6570980" cy="2615565"/>
             <wp:effectExtent l="0" t="0" r="1270" b="0"/>
-            <wp:wrapThrough wrapText="bothSides">
-              <wp:wrapPolygon edited="0">
-                <wp:start x="0" y="0"/>
-                <wp:lineTo x="0" y="21395"/>
-                <wp:lineTo x="21542" y="21395"/>
-                <wp:lineTo x="21542" y="0"/>
-                <wp:lineTo x="0" y="0"/>
-              </wp:wrapPolygon>
-            </wp:wrapThrough>
+            <wp:wrapSquare wrapText="bothSides"/>
             <wp:docPr id="2087280795" name="Picture 1"/>
             <wp:cNvGraphicFramePr>
               <a:graphicFrameLocks xmlns:a="http://schemas.openxmlformats.org/drawingml/2006/main" noChangeAspect="1"/>
@@ -1321,7 +1213,7 @@
   <w:style w:type="paragraph" w:default="1" w:styleId="Normal">
     <w:name w:val="Normal"/>
     <w:qFormat/>
-    <w:rsid w:val="001C7CC7"/>
+    <w:rsid w:val="00C177F2"/>
   </w:style>
   <w:style w:type="paragraph" w:styleId="Heading1">
     <w:name w:val="heading 1"/>
@@ -2138,21 +2030,6 @@
 </file>
 
 <file path=customXml/item1.xml><?xml version="1.0" encoding="utf-8"?>
-<p:properties xmlns:p="http://schemas.microsoft.com/office/2006/metadata/properties" xmlns:xsi="http://www.w3.org/2001/XMLSchema-instance" xmlns:pc="http://schemas.microsoft.com/office/infopath/2007/PartnerControls">
-  <documentManagement/>
-</p:properties>
-</file>
-
-<file path=customXml/item2.xml><?xml version="1.0" encoding="utf-8"?>
-<?mso-contentType ?>
-<FormTemplates xmlns="http://schemas.microsoft.com/sharepoint/v3/contenttype/forms">
-  <Display>DocumentLibraryForm</Display>
-  <Edit>DocumentLibraryForm</Edit>
-  <New>DocumentLibraryForm</New>
-</FormTemplates>
-</file>
-
-<file path=customXml/item3.xml><?xml version="1.0" encoding="utf-8"?>
 <ct:contentTypeSchema xmlns:ct="http://schemas.microsoft.com/office/2006/metadata/contentType" xmlns:ma="http://schemas.microsoft.com/office/2006/metadata/properties/metaAttributes" ct:_="" ma:_="" ma:contentTypeName="Document" ma:contentTypeID="0x0101007F423707B5C7A6449AE76A5C0456DBBA" ma:contentTypeVersion="11" ma:contentTypeDescription="Create a new document." ma:contentTypeScope="" ma:versionID="d81f221eec9226f9836103fa4b114dc6">
   <xsd:schema xmlns:xsd="http://www.w3.org/2001/XMLSchema" xmlns:xs="http://www.w3.org/2001/XMLSchema" xmlns:p="http://schemas.microsoft.com/office/2006/metadata/properties" xmlns:ns3="42c9a751-2acf-4f52-be2a-b4850618269a" targetNamespace="http://schemas.microsoft.com/office/2006/metadata/properties" ma:root="true" ma:fieldsID="fbc2452fb0e090ad33346685f6f78f96" ns3:_="">
     <xsd:import namespace="42c9a751-2acf-4f52-be2a-b4850618269a"/>
@@ -2342,28 +2219,26 @@
 </ct:contentTypeSchema>
 </file>
 
+<file path=customXml/item2.xml><?xml version="1.0" encoding="utf-8"?>
+<?mso-contentType ?>
+<FormTemplates xmlns="http://schemas.microsoft.com/sharepoint/v3/contenttype/forms">
+  <Display>DocumentLibraryForm</Display>
+  <Edit>DocumentLibraryForm</Edit>
+  <New>DocumentLibraryForm</New>
+</FormTemplates>
+</file>
+
+<file path=customXml/item3.xml><?xml version="1.0" encoding="utf-8"?>
+<p:properties xmlns:p="http://schemas.microsoft.com/office/2006/metadata/properties" xmlns:xsi="http://www.w3.org/2001/XMLSchema-instance" xmlns:pc="http://schemas.microsoft.com/office/infopath/2007/PartnerControls">
+  <documentManagement/>
+</p:properties>
+</file>
+
 <file path=customXml/item4.xml><?xml version="1.0" encoding="utf-8"?>
 <b:Sources xmlns:b="http://schemas.openxmlformats.org/officeDocument/2006/bibliography" xmlns="http://schemas.openxmlformats.org/officeDocument/2006/bibliography" SelectedStyle="\APASixthEditionOfficeOnline.xsl" StyleName="APA" Version="6"/>
 </file>
 
 <file path=customXml/itemProps1.xml><?xml version="1.0" encoding="utf-8"?>
-<ds:datastoreItem xmlns:ds="http://schemas.openxmlformats.org/officeDocument/2006/customXml" ds:itemID="{06D8C58C-2541-44C0-95BB-017DF0A41970}">
-  <ds:schemaRefs>
-    <ds:schemaRef ds:uri="http://schemas.microsoft.com/office/2006/metadata/properties"/>
-    <ds:schemaRef ds:uri="http://schemas.microsoft.com/office/infopath/2007/PartnerControls"/>
-  </ds:schemaRefs>
-</ds:datastoreItem>
-</file>
-
-<file path=customXml/itemProps2.xml><?xml version="1.0" encoding="utf-8"?>
-<ds:datastoreItem xmlns:ds="http://schemas.openxmlformats.org/officeDocument/2006/customXml" ds:itemID="{A38444B9-AAFC-4913-B23C-B761C76810D6}">
-  <ds:schemaRefs>
-    <ds:schemaRef ds:uri="http://schemas.microsoft.com/sharepoint/v3/contenttype/forms"/>
-  </ds:schemaRefs>
-</ds:datastoreItem>
-</file>
-
-<file path=customXml/itemProps3.xml><?xml version="1.0" encoding="utf-8"?>
 <ds:datastoreItem xmlns:ds="http://schemas.openxmlformats.org/officeDocument/2006/customXml" ds:itemID="{4BB77D5C-A249-4A77-85FD-6C810A877843}">
   <ds:schemaRefs>
     <ds:schemaRef ds:uri="http://schemas.microsoft.com/office/2006/metadata/contentType"/>
@@ -2381,6 +2256,23 @@
 </ds:datastoreItem>
 </file>
 
+<file path=customXml/itemProps2.xml><?xml version="1.0" encoding="utf-8"?>
+<ds:datastoreItem xmlns:ds="http://schemas.openxmlformats.org/officeDocument/2006/customXml" ds:itemID="{A38444B9-AAFC-4913-B23C-B761C76810D6}">
+  <ds:schemaRefs>
+    <ds:schemaRef ds:uri="http://schemas.microsoft.com/sharepoint/v3/contenttype/forms"/>
+  </ds:schemaRefs>
+</ds:datastoreItem>
+</file>
+
+<file path=customXml/itemProps3.xml><?xml version="1.0" encoding="utf-8"?>
+<ds:datastoreItem xmlns:ds="http://schemas.openxmlformats.org/officeDocument/2006/customXml" ds:itemID="{06D8C58C-2541-44C0-95BB-017DF0A41970}">
+  <ds:schemaRefs>
+    <ds:schemaRef ds:uri="http://schemas.microsoft.com/office/2006/metadata/properties"/>
+    <ds:schemaRef ds:uri="http://schemas.microsoft.com/office/infopath/2007/PartnerControls"/>
+  </ds:schemaRefs>
+</ds:datastoreItem>
+</file>
+
 <file path=customXml/itemProps4.xml><?xml version="1.0" encoding="utf-8"?>
 <ds:datastoreItem xmlns:ds="http://schemas.openxmlformats.org/officeDocument/2006/customXml" ds:itemID="{CEBBCEEC-7ED0-461C-B99E-C38F01279E52}">
   <ds:schemaRefs>

</xml_diff>